<commit_message>
kernel executes externally and gives correct output
Former-commit-id: 77b69c7d8fc94eae4c553a558294b590c3b67e6a
Former-commit-id: ce38ba39c461361d3ac3c6e925d742285ac4b186
</commit_message>
<xml_diff>
--- a/readme.docx
+++ b/readme.docx
@@ -46,7 +46,29 @@
           <w:szCs w:val="20"/>
           <w:lang w:val="en-GB"/>
         </w:rPr>
-        <w:t>puzzler::Puzzle::Execute</w:t>
+        <w:t>puzzler</w:t>
+      </w:r>
+      <w:proofErr w:type="gramStart"/>
+      <w:r>
+        <w:rPr>
+          <w:rFonts w:ascii="Consolas" w:eastAsia="Times New Roman" w:hAnsi="Consolas" w:cs="Times New Roman"/>
+          <w:color w:val="333333"/>
+          <w:sz w:val="20"/>
+          <w:szCs w:val="20"/>
+          <w:lang w:val="en-GB"/>
+        </w:rPr>
+        <w:t>::</w:t>
+      </w:r>
+      <w:proofErr w:type="gramEnd"/>
+      <w:r>
+        <w:rPr>
+          <w:rFonts w:ascii="Consolas" w:eastAsia="Times New Roman" w:hAnsi="Consolas" w:cs="Times New Roman"/>
+          <w:color w:val="333333"/>
+          <w:sz w:val="20"/>
+          <w:szCs w:val="20"/>
+          <w:lang w:val="en-GB"/>
+        </w:rPr>
+        <w:t>Puzzle::Execute</w:t>
       </w:r>
       <w:r>
         <w:rPr>
@@ -130,7 +152,25 @@
           <w:color w:val="333333"/>
           <w:lang w:val="en-GB"/>
         </w:rPr>
-        <w:t>Each of the matrix_exponent, string_search, option_explicit and life kernels have their own i</w:t>
+        <w:t xml:space="preserve">Each of the matrix_exponent, </w:t>
+      </w:r>
+      <w:proofErr w:type="spellStart"/>
+      <w:r>
+        <w:rPr>
+          <w:rFonts w:ascii="Arial" w:eastAsia="Times New Roman" w:hAnsi="Arial" w:cs="Arial"/>
+          <w:color w:val="333333"/>
+          <w:lang w:val="en-GB"/>
+        </w:rPr>
+        <w:t>string_search</w:t>
+      </w:r>
+      <w:proofErr w:type="spellEnd"/>
+      <w:r>
+        <w:rPr>
+          <w:rFonts w:ascii="Arial" w:eastAsia="Times New Roman" w:hAnsi="Arial" w:cs="Arial"/>
+          <w:color w:val="333333"/>
+          <w:lang w:val="en-GB"/>
+        </w:rPr>
+        <w:t>, option_explicit and life kernels have their own i</w:t>
       </w:r>
       <w:r>
         <w:rPr>
@@ -172,7 +212,49 @@
           <w:color w:val="333333"/>
           <w:lang w:val="en-GB"/>
         </w:rPr>
-        <w:t xml:space="preserve">Reference </w:t>
+        <w:t>Reference</w:t>
+      </w:r>
+      <w:r>
+        <w:rPr>
+          <w:rFonts w:ascii="Arial" w:eastAsia="Times New Roman" w:hAnsi="Arial" w:cs="Arial"/>
+          <w:color w:val="333333"/>
+          <w:lang w:val="en-GB"/>
+        </w:rPr>
+        <w:t xml:space="preserve"> (Black</w:t>
+      </w:r>
+      <w:proofErr w:type="gramStart"/>
+      <w:r>
+        <w:rPr>
+          <w:rFonts w:ascii="Arial" w:eastAsia="Times New Roman" w:hAnsi="Arial" w:cs="Arial"/>
+          <w:color w:val="333333"/>
+          <w:lang w:val="en-GB"/>
+        </w:rPr>
+        <w:t>)</w:t>
+      </w:r>
+      <w:r>
+        <w:rPr>
+          <w:rFonts w:ascii="Arial" w:eastAsia="Times New Roman" w:hAnsi="Arial" w:cs="Arial"/>
+          <w:color w:val="333333"/>
+          <w:lang w:val="en-GB"/>
+        </w:rPr>
+        <w:t xml:space="preserve"> </w:t>
+      </w:r>
+      <w:r>
+        <w:rPr>
+          <w:rFonts w:ascii="Arial" w:eastAsia="Times New Roman" w:hAnsi="Arial" w:cs="Arial"/>
+          <w:color w:val="333333"/>
+          <w:lang w:val="en-GB"/>
+        </w:rPr>
+        <w:t xml:space="preserve"> and</w:t>
+      </w:r>
+      <w:proofErr w:type="gramEnd"/>
+      <w:r>
+        <w:rPr>
+          <w:rFonts w:ascii="Arial" w:eastAsia="Times New Roman" w:hAnsi="Arial" w:cs="Arial"/>
+          <w:color w:val="333333"/>
+          <w:lang w:val="en-GB"/>
+        </w:rPr>
+        <w:t xml:space="preserve"> Open CL (red) </w:t>
       </w:r>
       <w:r>
         <w:rPr>
@@ -206,6 +288,50 @@
         </w:rPr>
         <w:t>s</w:t>
       </w:r>
+      <w:r>
+        <w:rPr>
+          <w:rFonts w:ascii="Arial" w:eastAsia="Times New Roman" w:hAnsi="Arial" w:cs="Arial"/>
+          <w:color w:val="333333"/>
+          <w:lang w:val="en-GB"/>
+        </w:rPr>
+        <w:t xml:space="preserve"> on an </w:t>
+      </w:r>
+      <w:proofErr w:type="spellStart"/>
+      <w:r>
+        <w:rPr>
+          <w:rFonts w:ascii="Arial" w:eastAsia="Times New Roman" w:hAnsi="Arial" w:cs="Arial"/>
+          <w:color w:val="333333"/>
+          <w:lang w:val="en-GB"/>
+        </w:rPr>
+        <w:t>intel</w:t>
+      </w:r>
+      <w:proofErr w:type="spellEnd"/>
+      <w:r>
+        <w:rPr>
+          <w:rFonts w:ascii="Arial" w:eastAsia="Times New Roman" w:hAnsi="Arial" w:cs="Arial"/>
+          <w:color w:val="333333"/>
+          <w:lang w:val="en-GB"/>
+        </w:rPr>
+        <w:t xml:space="preserve"> i7 CPU (2.7Ghz 4 cores)</w:t>
+      </w:r>
+      <w:r>
+        <w:rPr>
+          <w:rFonts w:ascii="Arial" w:eastAsia="Times New Roman" w:hAnsi="Arial" w:cs="Arial"/>
+          <w:color w:val="333333"/>
+          <w:lang w:val="en-GB"/>
+        </w:rPr>
+        <w:t xml:space="preserve"> are shown below:</w:t>
+      </w:r>
+      <w:r>
+        <w:rPr>
+          <w:rFonts w:ascii="Arial" w:eastAsia="Times New Roman" w:hAnsi="Arial" w:cs="Arial"/>
+          <w:color w:val="333333"/>
+          <w:lang w:val="en-GB"/>
+        </w:rPr>
+        <w:tab/>
+      </w:r>
+      <w:bookmarkStart w:id="0" w:name="_GoBack"/>
+      <w:bookmarkEnd w:id="0"/>
     </w:p>
     <w:p>
       <w:pPr>
@@ -376,21 +502,43 @@
               </w:rPr>
               <w:t>1020 ms</w:t>
             </w:r>
-          </w:p>
-        </w:tc>
-        <w:tc>
-          <w:tcPr>
-            <w:tcW w:w="2129" w:type="dxa"/>
-            <w:vAlign w:val="center"/>
-          </w:tcPr>
-          <w:p>
-            <w:pPr>
-              <w:jc w:val="center"/>
-              <w:rPr>
-                <w:rFonts w:ascii="Arial" w:eastAsia="Times New Roman" w:hAnsi="Arial" w:cs="Arial"/>
-                <w:lang w:val="en-GB"/>
-              </w:rPr>
-            </w:pPr>
+            <w:r>
+              <w:rPr>
+                <w:rFonts w:ascii="Arial" w:eastAsia="Times New Roman" w:hAnsi="Arial" w:cs="Arial"/>
+                <w:lang w:val="en-GB"/>
+              </w:rPr>
+              <w:t xml:space="preserve"> -&gt; </w:t>
+            </w:r>
+            <w:r>
+              <w:rPr>
+                <w:rFonts w:ascii="Arial" w:eastAsia="Times New Roman" w:hAnsi="Arial" w:cs="Arial"/>
+                <w:color w:val="FF0000"/>
+                <w:lang w:val="en-GB"/>
+              </w:rPr>
+              <w:t>483 ms</w:t>
+            </w:r>
+          </w:p>
+        </w:tc>
+        <w:tc>
+          <w:tcPr>
+            <w:tcW w:w="2129" w:type="dxa"/>
+            <w:vAlign w:val="center"/>
+          </w:tcPr>
+          <w:p>
+            <w:pPr>
+              <w:jc w:val="center"/>
+              <w:rPr>
+                <w:rFonts w:ascii="Arial" w:eastAsia="Times New Roman" w:hAnsi="Arial" w:cs="Arial"/>
+                <w:lang w:val="en-GB"/>
+              </w:rPr>
+            </w:pPr>
+            <w:r>
+              <w:rPr>
+                <w:rFonts w:ascii="Arial" w:eastAsia="Times New Roman" w:hAnsi="Arial" w:cs="Arial"/>
+                <w:lang w:val="en-GB"/>
+              </w:rPr>
+              <w:t>05h06mins</w:t>
+            </w:r>
           </w:p>
         </w:tc>
       </w:tr>
@@ -495,8 +643,6 @@
               </w:rPr>
               <w:t>7min50</w:t>
             </w:r>
-            <w:bookmarkStart w:id="0" w:name="_GoBack"/>
-            <w:bookmarkEnd w:id="0"/>
           </w:p>
         </w:tc>
       </w:tr>
@@ -519,8 +665,17 @@
                 <w:rFonts w:ascii="Arial" w:eastAsia="Times New Roman" w:hAnsi="Arial" w:cs="Arial"/>
                 <w:lang w:val="en-GB"/>
               </w:rPr>
-              <w:t>Circuit sim</w:t>
-            </w:r>
+              <w:t xml:space="preserve">Circuit </w:t>
+            </w:r>
+            <w:proofErr w:type="spellStart"/>
+            <w:r>
+              <w:rPr>
+                <w:rFonts w:ascii="Arial" w:eastAsia="Times New Roman" w:hAnsi="Arial" w:cs="Arial"/>
+                <w:lang w:val="en-GB"/>
+              </w:rPr>
+              <w:t>sim</w:t>
+            </w:r>
+            <w:proofErr w:type="spellEnd"/>
           </w:p>
         </w:tc>
         <w:tc>

</xml_diff>